<commit_message>
fixed letter, items, and information, new filters
</commit_message>
<xml_diff>
--- a/src/assets/cartas_templates/carta_template.docx
+++ b/src/assets/cartas_templates/carta_template.docx
@@ -274,7 +274,7 @@
               <w:szCs w:val="24"/>
               <w:rtl w:val="0"/>
             </w:rPr>
-            <w:t xml:space="preserve">Por la presente le informamos nuestro interés de continuar proveyéndole Amoniaco Gas (en adelante el “Producto”)  en presentación de 64kg en cilindros metálicos  retornables  (en adelante los “Envases y/o Cilindros”)  de  propiedad de  </w:t>
+            <w:t xml:space="preserve">Por la presente le informamos nuestro interés de continuar proveyéndole Amoniaco Gas (en adelante el “Producto”)  en presentación de {tamano}kg en cilindros metálicos  retornables  (en adelante los “Envases y/o Cilindros”)  de  propiedad de  </w:t>
           </w:r>
           <w:r>
             <w:rPr>
@@ -1175,7 +1175,7 @@
               <w:szCs w:val="24"/>
               <w:rtl w:val="0"/>
             </w:rPr>
-            <w:t xml:space="preserve">  465,00 </w:t>
+            <w:t xml:space="preserve">  {costo},00 </w:t>
           </w:r>
           <w:r>
             <w:rPr>
@@ -1291,7 +1291,7 @@
               <w:szCs w:val="24"/>
               <w:rtl w:val="0"/>
             </w:rPr>
-            <w:t xml:space="preserve">30 días</w:t>
+            <w:t xml:space="preserve">{dias} días</w:t>
           </w:r>
           <w:r>
             <w:rPr>
@@ -3762,7 +3762,7 @@
 
 <file path=customXML/item1.xml><?xml version="1.0" encoding="utf-8"?>
 <go:gDocsCustomXmlDataStorage xmlns:go="http://customooxmlschemas.google.com/" xmlns:r="http://schemas.openxmlformats.org/officeDocument/2006/relationships">
-  <go:docsCustomData xmlns:go="http://customooxmlschemas.google.com/" roundtripDataSignature="AMtx7mg2QjgAwHGqu/NVFbP291z49H0JjQ==">AMUW2mUGxwdPwbwVuHICpH9drJt+C87sbI09vHotcsB+rF0kAsADJKNQ4DWFcRF3/69OtiC00tTe1tCURV8elNE1jsogLdHAsJNBkdeZk2hi5/2u9ASoNbjscYnpbq6TuE0+xZ5myRks</go:docsCustomData>
+  <go:docsCustomData xmlns:go="http://customooxmlschemas.google.com/" roundtripDataSignature="AMtx7mg2QjgAwHGqu/NVFbP291z49H0JjQ==">AMUW2mVjp9uDUHI7WqjfHBoep0/WMiIOo+DD9KqvurYemjKLUpKvoyXosmQA35V87UD4RRL5bUVel3j9TK2sWdtCQwV7V5GgFQx4gZYFGABPn+qYbp2+BCwCXH/uamOAPQsaoPgFT3WK</go:docsCustomData>
 </go:gDocsCustomXmlDataStorage>
 </file>
 

</xml_diff>